<commit_message>
fixed error last theme
</commit_message>
<xml_diff>
--- a/ejemplo_formato_valido.docx
+++ b/ejemplo_formato_valido.docx
@@ -21,19 +21,7 @@
           <w:u w:val="single"/>
           <w:lang w:val="es-ES_tradnl"/>
         </w:rPr>
-        <w:t>Title</w:t>
-      </w:r>
-      <w:r>
-        <w:rPr>
-          <w:rFonts w:cs="Arial" w:ascii="ARIAL" w:hAnsi="ARIAL"/>
-          <w:b/>
-          <w:bCs/>
-          <w:sz w:val="36"/>
-          <w:szCs w:val="36"/>
-          <w:u w:val="single"/>
-          <w:lang w:val="es-ES_tradnl"/>
-        </w:rPr>
-        <w:t xml:space="preserve"> I</w:t>
+        <w:t>Title I</w:t>
       </w:r>
     </w:p>
     <w:p>
@@ -429,38 +417,38 @@
           <w:szCs w:val="26"/>
           <w:lang w:val="es-ES_tradnl"/>
         </w:rPr>
-        <w:t>descriptions</w:t>
-      </w:r>
-      <w:r>
-        <w:rPr>
-          <w:rFonts w:cs="Arial" w:ascii="ARIAL" w:hAnsi="ARIAL"/>
-          <w:bCs/>
-          <w:sz w:val="26"/>
-          <w:szCs w:val="26"/>
-          <w:lang w:val="es-ES_tradnl"/>
-        </w:rPr>
-        <w:t xml:space="preserve">”. </w:t>
-      </w:r>
-    </w:p>
-    <w:p>
-      <w:pPr>
-        <w:pStyle w:val="Normal"/>
-        <w:spacing w:lineRule="exact" w:line="284"/>
-        <w:jc w:val="both"/>
-        <w:rPr>
-          <w:rFonts w:ascii="ARIAL" w:hAnsi="ARIAL" w:cs="Arial"/>
-          <w:sz w:val="26"/>
-          <w:szCs w:val="26"/>
-          <w:lang w:val="es-ES_tradnl"/>
-        </w:rPr>
-      </w:pPr>
-      <w:r>
-        <w:rPr>
-          <w:rFonts w:cs="Arial" w:ascii="ARIAL" w:hAnsi="ARIAL"/>
-          <w:sz w:val="26"/>
-          <w:szCs w:val="26"/>
-          <w:lang w:val="es-ES_tradnl"/>
-        </w:rPr>
+        <w:t xml:space="preserve">descriptions”. </w:t>
+      </w:r>
+    </w:p>
+    <w:p>
+      <w:pPr>
+        <w:pStyle w:val="Normal"/>
+        <w:spacing w:lineRule="exact" w:line="284"/>
+        <w:jc w:val="both"/>
+        <w:rPr>
+          <w:rFonts w:ascii="ARIAL" w:hAnsi="ARIAL"/>
+        </w:rPr>
+      </w:pPr>
+      <w:r>
+        <w:rPr>
+          <w:b/>
+          <w:bCs/>
+          <w:shd w:fill="FFFF00" w:val="clear"/>
+        </w:rPr>
+        <w:t>{no-use}</w:t>
+      </w:r>
+      <w:r>
+        <w:rPr>
+          <w:b/>
+          <w:bCs/>
+        </w:rPr>
+        <w:t>-</w:t>
+      </w:r>
+      <w:r>
+        <w:rPr>
+          <w:bCs/>
+        </w:rPr>
+        <w:t xml:space="preserve">descriptions”. </w:t>
       </w:r>
     </w:p>
     <w:p>
@@ -549,14 +537,7 @@
           <w:rFonts w:cs="Arial Narrow" w:ascii="ARIAL" w:hAnsi="ARIAL"/>
           <w:lang w:val="es-ES"/>
         </w:rPr>
-        <w:t>question1</w:t>
-      </w:r>
-      <w:r>
-        <w:rPr>
-          <w:rFonts w:cs="Arial Narrow" w:ascii="ARIAL" w:hAnsi="ARIAL"/>
-          <w:lang w:val="es-ES"/>
-        </w:rPr>
-        <w:t>:</w:t>
+        <w:t>question1:</w:t>
       </w:r>
     </w:p>
     <w:p>
@@ -741,19 +722,7 @@
           <w:shd w:fill="FFFF00" w:val="clear"/>
           <w:lang w:val="es-ES"/>
         </w:rPr>
-        <w:t>*</w:t>
-      </w:r>
-      <w:r>
-        <w:rPr>
-          <w:rFonts w:cs="Arial Narrow" w:ascii="ARIAL" w:hAnsi="ARIAL"/>
-          <w:b/>
-          <w:bCs/>
-          <w:sz w:val="28"/>
-          <w:szCs w:val="28"/>
-          <w:shd w:fill="FFFF00" w:val="clear"/>
-          <w:lang w:val="es-ES"/>
-        </w:rPr>
-        <w:t>{</w:t>
+        <w:t>*{</w:t>
       </w:r>
       <w:r>
         <w:rPr>
@@ -1004,19 +973,7 @@
           <w:shd w:fill="FFFF00" w:val="clear"/>
           <w:lang w:val="es-ES"/>
         </w:rPr>
-        <w:t>*</w:t>
-      </w:r>
-      <w:r>
-        <w:rPr>
-          <w:rFonts w:cs="Arial Narrow" w:ascii="ARIAL" w:hAnsi="ARIAL"/>
-          <w:b/>
-          <w:bCs/>
-          <w:sz w:val="28"/>
-          <w:szCs w:val="28"/>
-          <w:shd w:fill="FFFF00" w:val="clear"/>
-          <w:lang w:val="es-ES"/>
-        </w:rPr>
-        <w:t>{question}</w:t>
+        <w:t>*{question}</w:t>
       </w:r>
     </w:p>
     <w:p>
@@ -1074,14 +1031,7 @@
           <w:rFonts w:cs="Arial Narrow" w:ascii="ARIAL" w:hAnsi="ARIAL"/>
           <w:lang w:val="es-ES"/>
         </w:rPr>
-        <w:t>question3</w:t>
-      </w:r>
-      <w:r>
-        <w:rPr>
-          <w:rFonts w:cs="Arial Narrow" w:ascii="ARIAL" w:hAnsi="ARIAL"/>
-          <w:lang w:val="es-ES"/>
-        </w:rPr>
-        <w:t>:</w:t>
+        <w:t>question3:</w:t>
       </w:r>
     </w:p>
     <w:p>
@@ -1262,19 +1212,7 @@
           <w:shd w:fill="FFFF00" w:val="clear"/>
           <w:lang w:val="es-ES"/>
         </w:rPr>
-        <w:t>*</w:t>
-      </w:r>
-      <w:r>
-        <w:rPr>
-          <w:rFonts w:cs="Arial Narrow" w:ascii="ARIAL" w:hAnsi="ARIAL"/>
-          <w:b/>
-          <w:bCs/>
-          <w:sz w:val="28"/>
-          <w:szCs w:val="28"/>
-          <w:shd w:fill="FFFF00" w:val="clear"/>
-          <w:lang w:val="es-ES"/>
-        </w:rPr>
-        <w:t>{question}</w:t>
+        <w:t>*{question}</w:t>
       </w:r>
       <w:r>
         <w:rPr>
@@ -1475,14 +1413,7 @@
           <w:rFonts w:cs="Arial Narrow" w:ascii="ARIAL" w:hAnsi="ARIAL"/>
           <w:lang w:val="es-ES"/>
         </w:rPr>
-        <w:t>question1</w:t>
-      </w:r>
-      <w:r>
-        <w:rPr>
-          <w:rFonts w:cs="Arial Narrow" w:ascii="ARIAL" w:hAnsi="ARIAL"/>
-          <w:lang w:val="es-ES"/>
-        </w:rPr>
-        <w:t>:</w:t>
+        <w:t>question1:</w:t>
       </w:r>
     </w:p>
     <w:p>
@@ -1667,31 +1598,7 @@
           <w:shd w:fill="FFFF00" w:val="clear"/>
           <w:lang w:val="es-ES"/>
         </w:rPr>
-        <w:t>*</w:t>
-      </w:r>
-      <w:r>
-        <w:rPr>
-          <w:rFonts w:cs="Arial Narrow" w:ascii="ARIAL" w:hAnsi="ARIAL"/>
-          <w:b/>
-          <w:bCs/>
-          <w:sz w:val="28"/>
-          <w:szCs w:val="28"/>
-          <w:shd w:fill="FFFF00" w:val="clear"/>
-          <w:lang w:val="es-ES"/>
-        </w:rPr>
-        <w:t>{</w:t>
-      </w:r>
-      <w:r>
-        <w:rPr>
-          <w:rFonts w:cs="Arial Narrow" w:ascii="ARIAL" w:hAnsi="ARIAL"/>
-          <w:b/>
-          <w:bCs/>
-          <w:sz w:val="28"/>
-          <w:szCs w:val="28"/>
-          <w:shd w:fill="FFFF00" w:val="clear"/>
-          <w:lang w:val="es-ES"/>
-        </w:rPr>
-        <w:t>question}</w:t>
+        <w:t>*{question}</w:t>
       </w:r>
     </w:p>
     <w:p>
@@ -1932,19 +1839,7 @@
           <w:shd w:fill="FFFF00" w:val="clear"/>
           <w:lang w:val="es-ES"/>
         </w:rPr>
-        <w:t>*</w:t>
-      </w:r>
-      <w:r>
-        <w:rPr>
-          <w:rFonts w:cs="Arial Narrow" w:ascii="ARIAL" w:hAnsi="ARIAL"/>
-          <w:b/>
-          <w:bCs/>
-          <w:sz w:val="28"/>
-          <w:szCs w:val="28"/>
-          <w:shd w:fill="FFFF00" w:val="clear"/>
-          <w:lang w:val="es-ES"/>
-        </w:rPr>
-        <w:t>{question}</w:t>
+        <w:t>*{question}</w:t>
       </w:r>
     </w:p>
     <w:p>
@@ -2002,14 +1897,7 @@
           <w:rFonts w:cs="Arial Narrow" w:ascii="ARIAL" w:hAnsi="ARIAL"/>
           <w:lang w:val="es-ES"/>
         </w:rPr>
-        <w:t>question3</w:t>
-      </w:r>
-      <w:r>
-        <w:rPr>
-          <w:rFonts w:cs="Arial Narrow" w:ascii="ARIAL" w:hAnsi="ARIAL"/>
-          <w:lang w:val="es-ES"/>
-        </w:rPr>
-        <w:t>:</w:t>
+        <w:t>question3:</w:t>
       </w:r>
     </w:p>
     <w:p>
@@ -2190,31 +2078,7 @@
           <w:shd w:fill="FFFF00" w:val="clear"/>
           <w:lang w:val="es-ES"/>
         </w:rPr>
-        <w:t>*</w:t>
-      </w:r>
-      <w:r>
-        <w:rPr>
-          <w:rFonts w:cs="Arial Narrow" w:ascii="ARIAL" w:hAnsi="ARIAL"/>
-          <w:b/>
-          <w:bCs/>
-          <w:sz w:val="28"/>
-          <w:szCs w:val="28"/>
-          <w:shd w:fill="FFFF00" w:val="clear"/>
-          <w:lang w:val="es-ES"/>
-        </w:rPr>
-        <w:t>{question</w:t>
-      </w:r>
-      <w:r>
-        <w:rPr>
-          <w:rFonts w:cs="Arial Narrow" w:ascii="ARIAL" w:hAnsi="ARIAL"/>
-          <w:b/>
-          <w:bCs/>
-          <w:sz w:val="28"/>
-          <w:szCs w:val="28"/>
-          <w:shd w:fill="FFFF00" w:val="clear"/>
-          <w:lang w:val="es-ES"/>
-        </w:rPr>
-        <w:t>}</w:t>
+        <w:t>*{question}</w:t>
       </w:r>
       <w:r>
         <w:rPr>
@@ -2226,31 +2090,7 @@
           <w:shd w:fill="FFFF00" w:val="clear"/>
           <w:lang w:val="es-ES_tradnl"/>
         </w:rPr>
-        <w:t>{</w:t>
-      </w:r>
-      <w:r>
-        <w:rPr>
-          <w:rFonts w:cs="Arial" w:ascii="ARIAL" w:hAnsi="ARIAL"/>
-          <w:b/>
-          <w:bCs/>
-          <w:sz w:val="28"/>
-          <w:szCs w:val="28"/>
-          <w:shd w:fill="FFFF00" w:val="clear"/>
-          <w:lang w:val="es-ES_tradnl"/>
-        </w:rPr>
-        <w:t>theme name</w:t>
-      </w:r>
-      <w:r>
-        <w:rPr>
-          <w:rFonts w:cs="Arial" w:ascii="ARIAL" w:hAnsi="ARIAL"/>
-          <w:b/>
-          <w:bCs/>
-          <w:sz w:val="28"/>
-          <w:szCs w:val="28"/>
-          <w:shd w:fill="FFFF00" w:val="clear"/>
-          <w:lang w:val="es-ES_tradnl"/>
-        </w:rPr>
-        <w:t>}</w:t>
+        <w:t>{theme name}</w:t>
       </w:r>
     </w:p>
     <w:p>
@@ -2385,14 +2225,7 @@
           <w:rFonts w:cs="Arial Narrow" w:ascii="ARIAL" w:hAnsi="ARIAL"/>
           <w:lang w:val="es-ES"/>
         </w:rPr>
-        <w:t>question1</w:t>
-      </w:r>
-      <w:r>
-        <w:rPr>
-          <w:rFonts w:cs="Arial Narrow" w:ascii="ARIAL" w:hAnsi="ARIAL"/>
-          <w:lang w:val="es-ES"/>
-        </w:rPr>
-        <w:t>:</w:t>
+        <w:t>question1:</w:t>
       </w:r>
     </w:p>
     <w:p>
@@ -2577,31 +2410,7 @@
           <w:shd w:fill="FFFF00" w:val="clear"/>
           <w:lang w:val="es-ES"/>
         </w:rPr>
-        <w:t>*</w:t>
-      </w:r>
-      <w:r>
-        <w:rPr>
-          <w:rFonts w:cs="Arial Narrow" w:ascii="ARIAL" w:hAnsi="ARIAL"/>
-          <w:b/>
-          <w:bCs/>
-          <w:sz w:val="28"/>
-          <w:szCs w:val="28"/>
-          <w:shd w:fill="FFFF00" w:val="clear"/>
-          <w:lang w:val="es-ES"/>
-        </w:rPr>
-        <w:t>{</w:t>
-      </w:r>
-      <w:r>
-        <w:rPr>
-          <w:rFonts w:cs="Arial Narrow" w:ascii="ARIAL" w:hAnsi="ARIAL"/>
-          <w:b/>
-          <w:bCs/>
-          <w:sz w:val="28"/>
-          <w:szCs w:val="28"/>
-          <w:shd w:fill="FFFF00" w:val="clear"/>
-          <w:lang w:val="es-ES"/>
-        </w:rPr>
-        <w:t>question}</w:t>
+        <w:t>*{question}</w:t>
       </w:r>
     </w:p>
     <w:p>
@@ -2842,19 +2651,7 @@
           <w:shd w:fill="FFFF00" w:val="clear"/>
           <w:lang w:val="es-ES"/>
         </w:rPr>
-        <w:t>*</w:t>
-      </w:r>
-      <w:r>
-        <w:rPr>
-          <w:rFonts w:cs="Arial Narrow" w:ascii="ARIAL" w:hAnsi="ARIAL"/>
-          <w:b/>
-          <w:bCs/>
-          <w:sz w:val="28"/>
-          <w:szCs w:val="28"/>
-          <w:shd w:fill="FFFF00" w:val="clear"/>
-          <w:lang w:val="es-ES"/>
-        </w:rPr>
-        <w:t>{question}</w:t>
+        <w:t>*{question}</w:t>
       </w:r>
     </w:p>
     <w:p>
@@ -2912,14 +2709,7 @@
           <w:rFonts w:cs="Arial Narrow" w:ascii="ARIAL" w:hAnsi="ARIAL"/>
           <w:lang w:val="es-ES"/>
         </w:rPr>
-        <w:t>question3</w:t>
-      </w:r>
-      <w:r>
-        <w:rPr>
-          <w:rFonts w:cs="Arial Narrow" w:ascii="ARIAL" w:hAnsi="ARIAL"/>
-          <w:lang w:val="es-ES"/>
-        </w:rPr>
-        <w:t>:</w:t>
+        <w:t>question3:</w:t>
       </w:r>
     </w:p>
     <w:p>
@@ -3100,19 +2890,7 @@
           <w:shd w:fill="FFFF00" w:val="clear"/>
           <w:lang w:val="es-ES"/>
         </w:rPr>
-        <w:t>*</w:t>
-      </w:r>
-      <w:r>
-        <w:rPr>
-          <w:rFonts w:cs="Arial Narrow" w:ascii="ARIAL" w:hAnsi="ARIAL"/>
-          <w:b/>
-          <w:bCs/>
-          <w:sz w:val="28"/>
-          <w:szCs w:val="28"/>
-          <w:shd w:fill="FFFF00" w:val="clear"/>
-          <w:lang w:val="es-ES"/>
-        </w:rPr>
-        <w:t>{question}</w:t>
+        <w:t>*{question}</w:t>
       </w:r>
       <w:r>
         <w:rPr>
@@ -3124,19 +2902,7 @@
           <w:shd w:fill="FFFF00" w:val="clear"/>
           <w:lang w:val="es-ES_tradnl"/>
         </w:rPr>
-        <w:t>{</w:t>
-      </w:r>
-      <w:r>
-        <w:rPr>
-          <w:rFonts w:cs="Arial" w:ascii="ARIAL" w:hAnsi="ARIAL"/>
-          <w:b/>
-          <w:bCs/>
-          <w:sz w:val="28"/>
-          <w:szCs w:val="28"/>
-          <w:shd w:fill="FFFF00" w:val="clear"/>
-          <w:lang w:val="es-ES_tradnl"/>
-        </w:rPr>
-        <w:t>theme name1}</w:t>
+        <w:t>{theme name1}</w:t>
       </w:r>
     </w:p>
     <w:p>
@@ -3506,21 +3272,7 @@
           <w:sz w:val="26"/>
           <w:szCs w:val="26"/>
         </w:rPr>
-        <w:t>{no-use}</w:t>
-      </w:r>
-      <w:r>
-        <w:rPr>
-          <w:sz w:val="26"/>
-          <w:szCs w:val="26"/>
-        </w:rPr>
-        <w:t>THEME NAME</w:t>
-      </w:r>
-      <w:r>
-        <w:rPr>
-          <w:sz w:val="26"/>
-          <w:szCs w:val="26"/>
-        </w:rPr>
-        <w:t>2</w:t>
+        <w:t>{no-use}THEME NAME2</w:t>
       </w:r>
     </w:p>
     <w:p>
@@ -3580,14 +3332,7 @@
           <w:rFonts w:cs="Arial Narrow" w:ascii="Arial Narrow" w:hAnsi="Arial Narrow"/>
           <w:lang w:val="es-ES"/>
         </w:rPr>
-        <w:t>question1</w:t>
-      </w:r>
-      <w:r>
-        <w:rPr>
-          <w:rFonts w:cs="Arial Narrow" w:ascii="Arial Narrow" w:hAnsi="Arial Narrow"/>
-          <w:lang w:val="es-ES"/>
-        </w:rPr>
-        <w:t>:</w:t>
+        <w:t>question1:</w:t>
       </w:r>
     </w:p>
     <w:p>
@@ -3771,19 +3516,7 @@
           <w:shd w:fill="FFFF00" w:val="clear"/>
           <w:lang w:val="es-ES"/>
         </w:rPr>
-        <w:t>*</w:t>
-      </w:r>
-      <w:r>
-        <w:rPr>
-          <w:rFonts w:cs="Arial Narrow" w:ascii="Arial Narrow" w:hAnsi="Arial Narrow"/>
-          <w:b/>
-          <w:bCs/>
-          <w:sz w:val="28"/>
-          <w:szCs w:val="28"/>
-          <w:shd w:fill="FFFF00" w:val="clear"/>
-          <w:lang w:val="es-ES"/>
-        </w:rPr>
-        <w:t>{</w:t>
+        <w:t>*{</w:t>
       </w:r>
       <w:r>
         <w:rPr>
@@ -4036,19 +3769,7 @@
           <w:shd w:fill="FFFF00" w:val="clear"/>
           <w:lang w:val="es-ES"/>
         </w:rPr>
-        <w:t>*</w:t>
-      </w:r>
-      <w:r>
-        <w:rPr>
-          <w:rFonts w:cs="Arial Narrow" w:ascii="Arial Narrow" w:hAnsi="Arial Narrow"/>
-          <w:b/>
-          <w:bCs/>
-          <w:sz w:val="28"/>
-          <w:szCs w:val="28"/>
-          <w:shd w:fill="FFFF00" w:val="clear"/>
-          <w:lang w:val="es-ES"/>
-        </w:rPr>
-        <w:t>{question}</w:t>
+        <w:t>*{question}</w:t>
       </w:r>
     </w:p>
     <w:p>
@@ -4107,14 +3828,7 @@
           <w:rFonts w:cs="Arial Narrow" w:ascii="Arial Narrow" w:hAnsi="Arial Narrow"/>
           <w:lang w:val="es-ES"/>
         </w:rPr>
-        <w:t>question3</w:t>
-      </w:r>
-      <w:r>
-        <w:rPr>
-          <w:rFonts w:cs="Arial Narrow" w:ascii="Arial Narrow" w:hAnsi="Arial Narrow"/>
-          <w:lang w:val="es-ES"/>
-        </w:rPr>
-        <w:t>:</w:t>
+        <w:t>question3:</w:t>
       </w:r>
     </w:p>
     <w:p>
@@ -4298,31 +4012,7 @@
           <w:shd w:fill="FFFF00" w:val="clear"/>
           <w:lang w:val="es-ES"/>
         </w:rPr>
-        <w:t>*</w:t>
-      </w:r>
-      <w:r>
-        <w:rPr>
-          <w:rFonts w:cs="Arial Narrow" w:ascii="Arial Narrow" w:hAnsi="Arial Narrow"/>
-          <w:b/>
-          <w:bCs/>
-          <w:sz w:val="28"/>
-          <w:szCs w:val="28"/>
-          <w:shd w:fill="FFFF00" w:val="clear"/>
-          <w:lang w:val="es-ES"/>
-        </w:rPr>
-        <w:t>{question</w:t>
-      </w:r>
-      <w:r>
-        <w:rPr>
-          <w:rFonts w:cs="Arial Narrow" w:ascii="Arial Narrow" w:hAnsi="Arial Narrow"/>
-          <w:b/>
-          <w:bCs/>
-          <w:sz w:val="28"/>
-          <w:szCs w:val="28"/>
-          <w:shd w:fill="FFFF00" w:val="clear"/>
-          <w:lang w:val="es-ES"/>
-        </w:rPr>
-        <w:t>}</w:t>
+        <w:t>*{question}</w:t>
       </w:r>
       <w:r>
         <w:rPr>
@@ -4334,31 +4024,10 @@
           <w:shd w:fill="FFFF00" w:val="clear"/>
           <w:lang w:val="es-ES_tradnl"/>
         </w:rPr>
-        <w:t>{</w:t>
-      </w:r>
-      <w:r>
-        <w:rPr>
-          <w:rFonts w:cs="Arial" w:ascii="Arial Narrow" w:hAnsi="Arial Narrow"/>
-          <w:b/>
-          <w:bCs/>
-          <w:sz w:val="28"/>
-          <w:szCs w:val="28"/>
-          <w:shd w:fill="FFFF00" w:val="clear"/>
-          <w:lang w:val="es-ES_tradnl"/>
-        </w:rPr>
-        <w:t>theme name2</w:t>
-      </w:r>
-      <w:r>
-        <w:rPr>
-          <w:rFonts w:cs="Arial" w:ascii="Arial Narrow" w:hAnsi="Arial Narrow"/>
-          <w:b/>
-          <w:bCs/>
-          <w:sz w:val="28"/>
-          <w:szCs w:val="28"/>
-          <w:shd w:fill="FFFF00" w:val="clear"/>
-          <w:lang w:val="es-ES_tradnl"/>
-        </w:rPr>
-        <w:t>}</w:t>
+        <w:t>{theme name2}</w:t>
+      </w:r>
+      <w:r>
+        <w:br w:type="page"/>
       </w:r>
     </w:p>
     <w:p>
@@ -4385,9 +4054,6 @@
           <w:lang w:val="es-ES_tradnl"/>
         </w:rPr>
       </w:pPr>
-      <w:r>
-        <w:br w:type="page"/>
-      </w:r>
       <w:r>
         <w:rPr>
           <w:rFonts w:cs="Arial" w:ascii="Arial Narrow" w:hAnsi="Arial Narrow"/>
@@ -4905,8 +4571,8 @@
     <w:qFormat/>
     <w:rPr/>
   </w:style>
-  <w:style w:type="character" w:styleId="Caracteresdenotaalpieuser">
-    <w:name w:val="Caracteres de nota al pie (user)"/>
+  <w:style w:type="character" w:styleId="Caracteresdenotaalpie">
+    <w:name w:val="Caracteres de nota al pie"/>
     <w:qFormat/>
     <w:rPr/>
   </w:style>
@@ -4941,8 +4607,8 @@
       <w:lang w:val="en-US"/>
     </w:rPr>
   </w:style>
-  <w:style w:type="character" w:styleId="Bolos">
-    <w:name w:val="Bolos"/>
+  <w:style w:type="character" w:styleId="Bolosuser">
+    <w:name w:val="Bolos (user)"/>
     <w:qFormat/>
     <w:rPr>
       <w:rFonts w:ascii="OpenSymbol" w:hAnsi="OpenSymbol" w:eastAsia="OpenSymbol" w:cs="OpenSymbol"/>
@@ -5059,8 +4725,8 @@
       <w:szCs w:val="16"/>
     </w:rPr>
   </w:style>
-  <w:style w:type="paragraph" w:styleId="Cabeceraypieuser">
-    <w:name w:val="Cabecera y pie (user)"/>
+  <w:style w:type="paragraph" w:styleId="Cabeceraypie">
+    <w:name w:val="Cabecera y pie"/>
     <w:basedOn w:val="Normal"/>
     <w:qFormat/>
     <w:pPr>
@@ -5073,8 +4739,8 @@
     </w:pPr>
     <w:rPr/>
   </w:style>
-  <w:style w:type="paragraph" w:styleId="Cabeceraypie">
-    <w:name w:val="Cabecera y pie"/>
+  <w:style w:type="paragraph" w:styleId="Cabeceraypieuser">
+    <w:name w:val="Cabecera y pie (user)"/>
     <w:basedOn w:val="Normal"/>
     <w:qFormat/>
     <w:pPr/>

</xml_diff>